<commit_message>
added some materials and deleted twitter and github icons from nav bar
</commit_message>
<xml_diff>
--- a/WebsiteErstellungHowTo.docx
+++ b/WebsiteErstellungHowTo.docx
@@ -223,6 +223,85 @@
             <w:rStyle w:val="Hyperlink"/>
           </w:rPr>
           <w:t>https://quarto.org/docs/output-formats/html-themes.html</w:t>
+        </w:r>
+      </w:hyperlink>
+    </w:p>
+    <w:p>
+      <w:pPr>
+        <w:ind w:left="360"/>
+      </w:pPr>
+    </w:p>
+    <w:p>
+      <w:pPr>
+        <w:ind w:left="360"/>
+        <w:rPr>
+          <w:b/>
+          <w:bCs/>
+          <w:lang w:val="en-US"/>
+        </w:rPr>
+      </w:pPr>
+      <w:r>
+        <w:rPr>
+          <w:b/>
+          <w:bCs/>
+          <w:lang w:val="en-US"/>
+        </w:rPr>
+        <w:t>Templates About (Home) page</w:t>
+      </w:r>
+    </w:p>
+    <w:p>
+      <w:pPr>
+        <w:ind w:left="360"/>
+        <w:rPr>
+          <w:lang w:val="en-US"/>
+        </w:rPr>
+      </w:pPr>
+      <w:hyperlink r:id="rId7" w:history="1">
+        <w:r>
+          <w:rPr>
+            <w:rStyle w:val="Hyperlink"/>
+            <w:lang w:val="en-US"/>
+          </w:rPr>
+          <w:t>https://quarto.org/docs/websites/website-about.html</w:t>
+        </w:r>
+      </w:hyperlink>
+    </w:p>
+    <w:p>
+      <w:pPr>
+        <w:ind w:left="360"/>
+        <w:rPr>
+          <w:lang w:val="en-US"/>
+        </w:rPr>
+      </w:pPr>
+    </w:p>
+    <w:p>
+      <w:pPr>
+        <w:ind w:left="360"/>
+        <w:rPr>
+          <w:b/>
+          <w:bCs/>
+          <w:lang w:val="en-US"/>
+        </w:rPr>
+      </w:pPr>
+      <w:r>
+        <w:rPr>
+          <w:b/>
+          <w:bCs/>
+          <w:lang w:val="en-US"/>
+        </w:rPr>
+        <w:t>Figure placement</w:t>
+      </w:r>
+    </w:p>
+    <w:p>
+      <w:pPr>
+        <w:ind w:left="360"/>
+      </w:pPr>
+      <w:hyperlink r:id="rId8" w:history="1">
+        <w:r>
+          <w:rPr>
+            <w:rStyle w:val="Hyperlink"/>
+          </w:rPr>
+          <w:t>https://quarto.org/docs/authoring/figures.html</w:t>
         </w:r>
       </w:hyperlink>
     </w:p>

</xml_diff>